<commit_message>
remplire le fichier journaux tasnim
</commit_message>
<xml_diff>
--- a/journaux/tasnim.docx
+++ b/journaux/tasnim.docx
@@ -887,43 +887,170 @@
     </w:p>
     <w:p>
       <w:r>
-        <w:t>En créant ce site web, nous avons rencontré des défis liés au langage de Javascript.</w:t>
+        <w:t xml:space="preserve">En créant ce site web, nous avons rencontré des défis liés </w:t>
+      </w:r>
+      <w:r>
+        <w:rPr>
+          <w:lang w:eastAsia="fr-CA"/>
+        </w:rPr>
+        <w:t>à la manipulation des commandes Git</w:t>
+      </w:r>
+      <w:r>
+        <w:rPr>
+          <w:lang w:eastAsia="fr-CA"/>
+        </w:rPr>
+        <w:t>.</w:t>
+      </w:r>
+      <w:r>
+        <w:t xml:space="preserve"> </w:t>
+      </w:r>
+      <w:r>
+        <w:t>Certaines commandes ne fonctionnaient pas correctement en particulier les commandes pull et push, ce qui entravait notre progression</w:t>
+      </w:r>
+      <w:r>
+        <w:t>.</w:t>
+      </w:r>
+      <w:r>
+        <w:t xml:space="preserve"> De plus, </w:t>
+      </w:r>
+      <w:r>
+        <w:t xml:space="preserve">l’utilisation de </w:t>
+      </w:r>
+      <w:proofErr w:type="spellStart"/>
+      <w:r>
+        <w:t>java</w:t>
+      </w:r>
+      <w:r>
+        <w:t>S</w:t>
+      </w:r>
+      <w:r>
+        <w:t>cript</w:t>
+      </w:r>
+      <w:proofErr w:type="spellEnd"/>
+      <w:r>
+        <w:t xml:space="preserve"> pour la première fois n’était pas un défi facile. </w:t>
+      </w:r>
+      <w:r>
+        <w:t xml:space="preserve">Nous avons </w:t>
+      </w:r>
+      <w:r>
+        <w:t>également</w:t>
+      </w:r>
+      <w:r>
+        <w:t xml:space="preserve"> rencontré des difficultés pour déterminer les relations entre certaines entités</w:t>
+      </w:r>
+      <w:r>
+        <w:t xml:space="preserve"> de tables SQL</w:t>
+      </w:r>
+      <w:r>
+        <w:t>.</w:t>
+      </w:r>
+    </w:p>
+    <w:p/>
+    <w:p>
+      <w:pPr>
+        <w:pStyle w:val="Titre2"/>
+      </w:pPr>
+      <w:bookmarkStart w:id="2" w:name="_Toc167959223"/>
+      <w:r>
+        <w:t>Solutions trouvées</w:t>
+      </w:r>
+      <w:bookmarkEnd w:id="2"/>
+    </w:p>
+    <w:p>
+      <w:r>
+        <w:t xml:space="preserve">En travaillant en équipe, </w:t>
+      </w:r>
+      <w:r>
+        <w:t>ça nous a beaucoup aidé à développer notre site web. Après quelques recherches qu’on a faites, on a réussi à mener bien le projet.</w:t>
+      </w:r>
+    </w:p>
+    <w:p>
+      <w:pPr>
+        <w:pStyle w:val="Titre1"/>
+      </w:pPr>
+    </w:p>
+    <w:p>
+      <w:pPr>
+        <w:pStyle w:val="Titre2"/>
+      </w:pPr>
+      <w:bookmarkStart w:id="3" w:name="_Toc167959224"/>
+      <w:r>
+        <w:t>Acquisition de connaissances</w:t>
+      </w:r>
+      <w:bookmarkEnd w:id="3"/>
+    </w:p>
+    <w:p>
+      <w:r>
+        <w:t>Personnellement, j’ai appris à bien utiliser les commandes Git.</w:t>
+      </w:r>
+      <w:r>
+        <w:t xml:space="preserve"> </w:t>
+      </w:r>
+      <w:r>
+        <w:t xml:space="preserve">Elles </w:t>
+      </w:r>
+      <w:r>
+        <w:t xml:space="preserve">m’ont </w:t>
+      </w:r>
+      <w:r>
+        <w:t>permis</w:t>
+      </w:r>
+      <w:r>
+        <w:t xml:space="preserve"> de synchroniser </w:t>
+      </w:r>
+      <w:r>
+        <w:t>les</w:t>
+      </w:r>
+      <w:r>
+        <w:t xml:space="preserve"> travaux avec </w:t>
+      </w:r>
+      <w:r>
+        <w:t xml:space="preserve">mon coéquipier, </w:t>
+      </w:r>
+      <w:r>
+        <w:t xml:space="preserve">de documenter </w:t>
+      </w:r>
+      <w:r>
+        <w:t>les</w:t>
+      </w:r>
+      <w:r>
+        <w:t xml:space="preserve"> modifications de manière claire et de gérer les branches</w:t>
+      </w:r>
+      <w:r>
+        <w:t>.</w:t>
+      </w:r>
+      <w:r>
+        <w:t xml:space="preserve"> </w:t>
+      </w:r>
+      <w:r>
+        <w:t xml:space="preserve">J'ai appris à identifier les entités </w:t>
+      </w:r>
+      <w:r>
+        <w:t xml:space="preserve">principales de SQL </w:t>
+      </w:r>
+      <w:r>
+        <w:t>et à définir leurs relations de manière efficace.</w:t>
+      </w:r>
+      <w:r>
+        <w:t xml:space="preserve"> De plus, j’ai acquis une compréhension de syntaxe JavaScript.</w:t>
+      </w:r>
+      <w:r>
+        <w:t xml:space="preserve"> </w:t>
+      </w:r>
+      <w:r>
+        <w:t>Cette expérience m'a appris l'importance de la communication au sein de l'équipe et de la flexibilité lorsqu'on rencontre des obstacles imprévus.</w:t>
       </w:r>
     </w:p>
     <w:p/>
     <w:p/>
-    <w:p/>
     <w:p>
       <w:pPr>
         <w:pStyle w:val="Titre2"/>
       </w:pPr>
-      <w:bookmarkStart w:id="2" w:name="_Toc167959223"/>
-      <w:r>
-        <w:t>Solutions trouvées</w:t>
-      </w:r>
-      <w:bookmarkEnd w:id="2"/>
-    </w:p>
-    <w:p/>
-    <w:p/>
-    <w:p/>
-    <w:p>
-      <w:pPr>
-        <w:pStyle w:val="Titre2"/>
-      </w:pPr>
-      <w:bookmarkStart w:id="3" w:name="_Toc167959224"/>
-      <w:r>
-        <w:t>Acquisition de connaissances</w:t>
-      </w:r>
-      <w:bookmarkEnd w:id="3"/>
-    </w:p>
-    <w:p/>
-    <w:p/>
-    <w:p>
-      <w:pPr>
-        <w:pStyle w:val="Titre2"/>
-      </w:pPr>
       <w:bookmarkStart w:id="4" w:name="_Toc167959225"/>
       <w:r>
+        <w:lastRenderedPageBreak/>
         <w:t xml:space="preserve">Captur d’écran des </w:t>
       </w:r>
       <w:proofErr w:type="spellStart"/>
@@ -933,7 +1060,84 @@
       <w:bookmarkEnd w:id="4"/>
       <w:proofErr w:type="spellEnd"/>
     </w:p>
-    <w:p/>
+    <w:p>
+      <w:r>
+        <w:drawing>
+          <wp:inline distT="0" distB="0" distL="0" distR="0" wp14:anchorId="5742DA68" wp14:editId="212B2B18">
+            <wp:extent cx="5443220" cy="4521200"/>
+            <wp:effectExtent l="0" t="0" r="5080" b="0"/>
+            <wp:docPr id="766487532" name="Image 1" descr="Une image contenant texte, capture d’écran&#10;&#10;Description générée automatiquement"/>
+            <wp:cNvGraphicFramePr>
+              <a:graphicFrameLocks xmlns:a="http://schemas.openxmlformats.org/drawingml/2006/main" noChangeAspect="1"/>
+            </wp:cNvGraphicFramePr>
+            <a:graphic xmlns:a="http://schemas.openxmlformats.org/drawingml/2006/main">
+              <a:graphicData uri="http://schemas.openxmlformats.org/drawingml/2006/picture">
+                <pic:pic xmlns:pic="http://schemas.openxmlformats.org/drawingml/2006/picture">
+                  <pic:nvPicPr>
+                    <pic:cNvPr id="766487532" name="Image 1" descr="Une image contenant texte, capture d’écran&#10;&#10;Description générée automatiquement"/>
+                    <pic:cNvPicPr/>
+                  </pic:nvPicPr>
+                  <pic:blipFill>
+                    <a:blip r:embed="rId4"/>
+                    <a:stretch>
+                      <a:fillRect/>
+                    </a:stretch>
+                  </pic:blipFill>
+                  <pic:spPr>
+                    <a:xfrm>
+                      <a:off x="0" y="0"/>
+                      <a:ext cx="5450276" cy="4527061"/>
+                    </a:xfrm>
+                    <a:prstGeom prst="rect">
+                      <a:avLst/>
+                    </a:prstGeom>
+                  </pic:spPr>
+                </pic:pic>
+              </a:graphicData>
+            </a:graphic>
+          </wp:inline>
+        </w:drawing>
+      </w:r>
+    </w:p>
+    <w:p>
+      <w:r>
+        <w:drawing>
+          <wp:inline distT="0" distB="0" distL="0" distR="0" wp14:anchorId="7A075631" wp14:editId="27D08BE5">
+            <wp:extent cx="5473700" cy="986383"/>
+            <wp:effectExtent l="0" t="0" r="0" b="4445"/>
+            <wp:docPr id="1290981487" name="Image 1" descr="Une image contenant texte, capture d’écran, Police&#10;&#10;Description générée automatiquement"/>
+            <wp:cNvGraphicFramePr>
+              <a:graphicFrameLocks xmlns:a="http://schemas.openxmlformats.org/drawingml/2006/main" noChangeAspect="1"/>
+            </wp:cNvGraphicFramePr>
+            <a:graphic xmlns:a="http://schemas.openxmlformats.org/drawingml/2006/main">
+              <a:graphicData uri="http://schemas.openxmlformats.org/drawingml/2006/picture">
+                <pic:pic xmlns:pic="http://schemas.openxmlformats.org/drawingml/2006/picture">
+                  <pic:nvPicPr>
+                    <pic:cNvPr id="1290981487" name="Image 1" descr="Une image contenant texte, capture d’écran, Police&#10;&#10;Description générée automatiquement"/>
+                    <pic:cNvPicPr/>
+                  </pic:nvPicPr>
+                  <pic:blipFill>
+                    <a:blip r:embed="rId5"/>
+                    <a:stretch>
+                      <a:fillRect/>
+                    </a:stretch>
+                  </pic:blipFill>
+                  <pic:spPr>
+                    <a:xfrm>
+                      <a:off x="0" y="0"/>
+                      <a:ext cx="5479478" cy="987424"/>
+                    </a:xfrm>
+                    <a:prstGeom prst="rect">
+                      <a:avLst/>
+                    </a:prstGeom>
+                  </pic:spPr>
+                </pic:pic>
+              </a:graphicData>
+            </a:graphic>
+          </wp:inline>
+        </w:drawing>
+      </w:r>
+    </w:p>
     <w:sectPr>
       <w:pgSz w:w="12240" w:h="15840"/>
       <w:pgMar w:top="1417" w:right="1417" w:bottom="1417" w:left="1417" w:header="708" w:footer="708" w:gutter="0"/>

</xml_diff>

<commit_message>
ajouter un fichier journaux tasnim
</commit_message>
<xml_diff>
--- a/journaux/tasnim.docx
+++ b/journaux/tasnim.docx
@@ -1062,6 +1062,9 @@
     </w:p>
     <w:p>
       <w:r>
+        <w:rPr>
+          <w:noProof/>
+        </w:rPr>
         <w:drawing>
           <wp:inline distT="0" distB="0" distL="0" distR="0" wp14:anchorId="5742DA68" wp14:editId="212B2B18">
             <wp:extent cx="5443220" cy="4521200"/>
@@ -1101,6 +1104,9 @@
     </w:p>
     <w:p>
       <w:r>
+        <w:rPr>
+          <w:noProof/>
+        </w:rPr>
         <w:drawing>
           <wp:inline distT="0" distB="0" distL="0" distR="0" wp14:anchorId="7A075631" wp14:editId="27D08BE5">
             <wp:extent cx="5473700" cy="986383"/>
@@ -1126,6 +1132,86 @@
                     <a:xfrm>
                       <a:off x="0" y="0"/>
                       <a:ext cx="5479478" cy="987424"/>
+                    </a:xfrm>
+                    <a:prstGeom prst="rect">
+                      <a:avLst/>
+                    </a:prstGeom>
+                  </pic:spPr>
+                </pic:pic>
+              </a:graphicData>
+            </a:graphic>
+          </wp:inline>
+        </w:drawing>
+      </w:r>
+    </w:p>
+    <w:p>
+      <w:r>
+        <w:lastRenderedPageBreak/>
+        <w:drawing>
+          <wp:inline distT="0" distB="0" distL="0" distR="0" wp14:anchorId="17CDF386" wp14:editId="56C8F4C3">
+            <wp:extent cx="5266142" cy="5924550"/>
+            <wp:effectExtent l="0" t="0" r="0" b="0"/>
+            <wp:docPr id="1657878150" name="Image 1" descr="Une image contenant texte, capture d’écran&#10;&#10;Description générée automatiquement"/>
+            <wp:cNvGraphicFramePr>
+              <a:graphicFrameLocks xmlns:a="http://schemas.openxmlformats.org/drawingml/2006/main" noChangeAspect="1"/>
+            </wp:cNvGraphicFramePr>
+            <a:graphic xmlns:a="http://schemas.openxmlformats.org/drawingml/2006/main">
+              <a:graphicData uri="http://schemas.openxmlformats.org/drawingml/2006/picture">
+                <pic:pic xmlns:pic="http://schemas.openxmlformats.org/drawingml/2006/picture">
+                  <pic:nvPicPr>
+                    <pic:cNvPr id="1657878150" name="Image 1" descr="Une image contenant texte, capture d’écran&#10;&#10;Description générée automatiquement"/>
+                    <pic:cNvPicPr/>
+                  </pic:nvPicPr>
+                  <pic:blipFill>
+                    <a:blip r:embed="rId6"/>
+                    <a:stretch>
+                      <a:fillRect/>
+                    </a:stretch>
+                  </pic:blipFill>
+                  <pic:spPr>
+                    <a:xfrm>
+                      <a:off x="0" y="0"/>
+                      <a:ext cx="5270247" cy="5929168"/>
+                    </a:xfrm>
+                    <a:prstGeom prst="rect">
+                      <a:avLst/>
+                    </a:prstGeom>
+                  </pic:spPr>
+                </pic:pic>
+              </a:graphicData>
+            </a:graphic>
+          </wp:inline>
+        </w:drawing>
+      </w:r>
+    </w:p>
+    <w:p>
+      <w:r>
+        <w:lastRenderedPageBreak/>
+        <w:drawing>
+          <wp:inline distT="0" distB="0" distL="0" distR="0" wp14:anchorId="08F3CBC0" wp14:editId="7356AB94">
+            <wp:extent cx="5712355" cy="4108450"/>
+            <wp:effectExtent l="0" t="0" r="3175" b="6350"/>
+            <wp:docPr id="2033250187" name="Image 1" descr="Une image contenant texte, capture d’écran, Police, conception&#10;&#10;Description générée automatiquement"/>
+            <wp:cNvGraphicFramePr>
+              <a:graphicFrameLocks xmlns:a="http://schemas.openxmlformats.org/drawingml/2006/main" noChangeAspect="1"/>
+            </wp:cNvGraphicFramePr>
+            <a:graphic xmlns:a="http://schemas.openxmlformats.org/drawingml/2006/main">
+              <a:graphicData uri="http://schemas.openxmlformats.org/drawingml/2006/picture">
+                <pic:pic xmlns:pic="http://schemas.openxmlformats.org/drawingml/2006/picture">
+                  <pic:nvPicPr>
+                    <pic:cNvPr id="2033250187" name="Image 1" descr="Une image contenant texte, capture d’écran, Police, conception&#10;&#10;Description générée automatiquement"/>
+                    <pic:cNvPicPr/>
+                  </pic:nvPicPr>
+                  <pic:blipFill>
+                    <a:blip r:embed="rId7"/>
+                    <a:stretch>
+                      <a:fillRect/>
+                    </a:stretch>
+                  </pic:blipFill>
+                  <pic:spPr>
+                    <a:xfrm>
+                      <a:off x="0" y="0"/>
+                      <a:ext cx="5715727" cy="4110875"/>
                     </a:xfrm>
                     <a:prstGeom prst="rect">
                       <a:avLst/>

</xml_diff>